<commit_message>
Fixed C4 diagram mistakes
</commit_message>
<xml_diff>
--- a/Lab3/Report_Lab3.docx
+++ b/Lab3/Report_Lab3.docx
@@ -1458,7 +1458,25 @@
           <w:szCs w:val="28"/>
           <w:lang w:val="uk-UA"/>
         </w:rPr>
-        <w:t>Тоді розширюємо відповідні компоненти до їхнії складових класів</w:t>
+        <w:t>Тоді розширюєм</w:t>
+      </w:r>
+      <w:r>
+        <w:rPr>
+          <w:rFonts w:ascii="Times New Roman" w:hAnsi="Times New Roman" w:cs="Times New Roman"/>
+          <w:sz w:val="28"/>
+          <w:szCs w:val="28"/>
+          <w:lang w:val="uk-UA"/>
+        </w:rPr>
+        <w:t>о відповідні компоненти до їхніх</w:t>
+      </w:r>
+      <w:r>
+        <w:rPr>
+          <w:rFonts w:ascii="Times New Roman" w:hAnsi="Times New Roman" w:cs="Times New Roman"/>
+          <w:sz w:val="28"/>
+          <w:szCs w:val="28"/>
+          <w:lang w:val="uk-UA"/>
+        </w:rPr>
+        <w:t xml:space="preserve"> складових класів</w:t>
       </w:r>
       <w:r>
         <w:rPr>
@@ -1489,10 +1507,10 @@
         </w:rPr>
         <w:lastRenderedPageBreak/>
         <w:drawing>
-          <wp:inline distT="0" distB="0" distL="0" distR="0" wp14:anchorId="30EE0727" wp14:editId="08AD8B5A">
-            <wp:extent cx="5753100" cy="3627120"/>
-            <wp:effectExtent l="0" t="0" r="0" b="0"/>
-            <wp:docPr id="7" name="Picture 7" descr="C:\Users\Artem\Downloads\DotNet 3_1 Lab 3 c4v2-C4 Class pt1.drawio.png"/>
+          <wp:inline distT="0" distB="0" distL="0" distR="0" wp14:anchorId="0D80E55A" wp14:editId="3E3660EE">
+            <wp:extent cx="5753100" cy="3648075"/>
+            <wp:effectExtent l="0" t="0" r="0" b="9525"/>
+            <wp:docPr id="2" name="Picture 2" descr="C:\Users\User\Downloads\DotNet 3_1 Lab 3 c4v2-C4 Class pt1.drawio.png"/>
             <wp:cNvGraphicFramePr>
               <a:graphicFrameLocks xmlns:a="http://schemas.openxmlformats.org/drawingml/2006/main" noChangeAspect="1"/>
             </wp:cNvGraphicFramePr>
@@ -1500,13 +1518,13 @@
               <a:graphicData uri="http://schemas.openxmlformats.org/drawingml/2006/picture">
                 <pic:pic xmlns:pic="http://schemas.openxmlformats.org/drawingml/2006/picture">
                   <pic:nvPicPr>
-                    <pic:cNvPr id="0" name="Picture 4" descr="C:\Users\Artem\Downloads\DotNet 3_1 Lab 3 c4v2-C4 Class pt1.drawio.png"/>
+                    <pic:cNvPr id="0" name="Picture 1" descr="C:\Users\User\Downloads\DotNet 3_1 Lab 3 c4v2-C4 Class pt1.drawio.png"/>
                     <pic:cNvPicPr>
                       <a:picLocks noChangeAspect="1" noChangeArrowheads="1"/>
                     </pic:cNvPicPr>
                   </pic:nvPicPr>
                   <pic:blipFill>
-                    <a:blip r:embed="rId11">
+                    <a:blip r:embed="rId11" cstate="print">
                       <a:extLst>
                         <a:ext uri="{28A0092B-C50C-407E-A947-70E740481C1C}">
                           <a14:useLocalDpi xmlns:a14="http://schemas.microsoft.com/office/drawing/2010/main" val="0"/>
@@ -1521,7 +1539,7 @@
                   <pic:spPr bwMode="auto">
                     <a:xfrm>
                       <a:off x="0" y="0"/>
-                      <a:ext cx="5753100" cy="3627120"/>
+                      <a:ext cx="5753100" cy="3648075"/>
                     </a:xfrm>
                     <a:prstGeom prst="rect">
                       <a:avLst/>
@@ -1557,10 +1575,10 @@
         </w:rPr>
         <w:lastRenderedPageBreak/>
         <w:drawing>
-          <wp:inline distT="0" distB="0" distL="0" distR="0" wp14:anchorId="330A83AA" wp14:editId="7A812F44">
-            <wp:extent cx="5760720" cy="7772400"/>
+          <wp:inline distT="0" distB="0" distL="0" distR="0" wp14:anchorId="6656F45C" wp14:editId="49825567">
+            <wp:extent cx="5753100" cy="6534150"/>
             <wp:effectExtent l="0" t="0" r="0" b="0"/>
-            <wp:docPr id="8" name="Picture 8" descr="C:\Users\Artem\Downloads\DotNet 3_1 Lab 3 c4v2-C4 Class pt2.drawio.png"/>
+            <wp:docPr id="9" name="Picture 9" descr="C:\Users\User\Downloads\DotNet 3_1 Lab 3 c4v2-C4 Class pt2.drawio (1).png"/>
             <wp:cNvGraphicFramePr>
               <a:graphicFrameLocks xmlns:a="http://schemas.openxmlformats.org/drawingml/2006/main" noChangeAspect="1"/>
             </wp:cNvGraphicFramePr>
@@ -1568,7 +1586,7 @@
               <a:graphicData uri="http://schemas.openxmlformats.org/drawingml/2006/picture">
                 <pic:pic xmlns:pic="http://schemas.openxmlformats.org/drawingml/2006/picture">
                   <pic:nvPicPr>
-                    <pic:cNvPr id="0" name="Picture 5" descr="C:\Users\Artem\Downloads\DotNet 3_1 Lab 3 c4v2-C4 Class pt2.drawio.png"/>
+                    <pic:cNvPr id="0" name="Picture 3" descr="C:\Users\User\Downloads\DotNet 3_1 Lab 3 c4v2-C4 Class pt2.drawio (1).png"/>
                     <pic:cNvPicPr>
                       <a:picLocks noChangeAspect="1" noChangeArrowheads="1"/>
                     </pic:cNvPicPr>
@@ -1589,7 +1607,7 @@
                   <pic:spPr bwMode="auto">
                     <a:xfrm>
                       <a:off x="0" y="0"/>
-                      <a:ext cx="5760720" cy="7772400"/>
+                      <a:ext cx="5753100" cy="6534150"/>
                     </a:xfrm>
                     <a:prstGeom prst="rect">
                       <a:avLst/>
@@ -1637,7 +1655,16 @@
           <w:sz w:val="28"/>
           <w:szCs w:val="28"/>
         </w:rPr>
-        <w:t>відображатиме структуру бази даних веб-API.</w:t>
+        <w:t>відображатиме структуру бази даних веб-AP</w:t>
+      </w:r>
+      <w:bookmarkStart w:id="2" w:name="_GoBack"/>
+      <w:bookmarkEnd w:id="2"/>
+      <w:r>
+        <w:rPr>
+          <w:sz w:val="28"/>
+          <w:szCs w:val="28"/>
+        </w:rPr>
+        <w:t>I.</w:t>
       </w:r>
     </w:p>
     <w:p>
@@ -1798,18 +1825,7 @@
           <w:szCs w:val="28"/>
           <w:lang w:val="uk-UA"/>
         </w:rPr>
-        <w:t xml:space="preserve"> й б</w:t>
-      </w:r>
-      <w:bookmarkStart w:id="2" w:name="_GoBack"/>
-      <w:bookmarkEnd w:id="2"/>
-      <w:r>
-        <w:rPr>
-          <w:rFonts w:ascii="Times New Roman" w:hAnsi="Times New Roman" w:cs="Times New Roman"/>
-          <w:sz w:val="28"/>
-          <w:szCs w:val="28"/>
-          <w:lang w:val="uk-UA"/>
-        </w:rPr>
-        <w:t>удуть пов’язані з авторизацією та автентифікацією користувачів</w:t>
+        <w:t xml:space="preserve"> й будуть пов’язані з авторизацією та автентифікацією користувачів</w:t>
       </w:r>
       <w:r>
         <w:rPr>
@@ -2154,16 +2170,7 @@
           <w:szCs w:val="28"/>
           <w:lang w:val="en-US"/>
         </w:rPr>
-        <w:t xml:space="preserve">GET </w:t>
-      </w:r>
-      <w:r>
-        <w:rPr>
-          <w:rFonts w:ascii="Times New Roman" w:hAnsi="Times New Roman" w:cs="Times New Roman"/>
-          <w:sz w:val="28"/>
-          <w:szCs w:val="28"/>
-          <w:lang w:val="en-US"/>
-        </w:rPr>
-        <w:t>api/goods</w:t>
+        <w:t>GET api/goods</w:t>
       </w:r>
       <w:r>
         <w:rPr>
@@ -2229,16 +2236,7 @@
           <w:szCs w:val="28"/>
           <w:lang w:val="en-US"/>
         </w:rPr>
-        <w:t>DELETE</w:t>
-      </w:r>
-      <w:r>
-        <w:rPr>
-          <w:rFonts w:ascii="Times New Roman" w:hAnsi="Times New Roman" w:cs="Times New Roman"/>
-          <w:sz w:val="28"/>
-          <w:szCs w:val="28"/>
-          <w:lang w:val="en-US"/>
-        </w:rPr>
-        <w:t xml:space="preserve"> api/goods</w:t>
+        <w:t>DELETE api/goods</w:t>
       </w:r>
       <w:r>
         <w:rPr>
@@ -2298,25 +2296,7 @@
           <w:szCs w:val="28"/>
           <w:lang w:val="uk-UA"/>
         </w:rPr>
-        <w:t>товар</w:t>
-      </w:r>
-      <w:r>
-        <w:rPr>
-          <w:rFonts w:ascii="Times New Roman" w:hAnsi="Times New Roman" w:cs="Times New Roman"/>
-          <w:sz w:val="28"/>
-          <w:szCs w:val="28"/>
-          <w:lang w:val="uk-UA"/>
-        </w:rPr>
-        <w:t>у</w:t>
-      </w:r>
-      <w:r>
-        <w:rPr>
-          <w:rFonts w:ascii="Times New Roman" w:hAnsi="Times New Roman" w:cs="Times New Roman"/>
-          <w:sz w:val="28"/>
-          <w:szCs w:val="28"/>
-          <w:lang w:val="uk-UA"/>
-        </w:rPr>
-        <w:t xml:space="preserve"> за ідентифікатором</w:t>
+        <w:t>товару за ідентифікатором</w:t>
       </w:r>
     </w:p>
     <w:p>
@@ -2341,16 +2321,7 @@
           <w:lang w:val="en-US"/>
         </w:rPr>
         <w:lastRenderedPageBreak/>
-        <w:t xml:space="preserve">POST </w:t>
-      </w:r>
-      <w:r>
-        <w:rPr>
-          <w:rFonts w:ascii="Times New Roman" w:hAnsi="Times New Roman" w:cs="Times New Roman"/>
-          <w:sz w:val="28"/>
-          <w:szCs w:val="28"/>
-          <w:lang w:val="en-US"/>
-        </w:rPr>
-        <w:t>api/goods</w:t>
+        <w:t>POST api/goods</w:t>
       </w:r>
     </w:p>
     <w:p>
@@ -2398,25 +2369,7 @@
           <w:szCs w:val="28"/>
           <w:lang w:val="en-US"/>
         </w:rPr>
-        <w:t>PUT</w:t>
-      </w:r>
-      <w:r>
-        <w:rPr>
-          <w:rFonts w:ascii="Times New Roman" w:hAnsi="Times New Roman" w:cs="Times New Roman"/>
-          <w:sz w:val="28"/>
-          <w:szCs w:val="28"/>
-          <w:lang w:val="en-US"/>
-        </w:rPr>
-        <w:t xml:space="preserve"> api/goods</w:t>
-      </w:r>
-      <w:r>
-        <w:rPr>
-          <w:rFonts w:ascii="Times New Roman" w:hAnsi="Times New Roman" w:cs="Times New Roman"/>
-          <w:sz w:val="28"/>
-          <w:szCs w:val="28"/>
-          <w:lang w:val="en-US"/>
-        </w:rPr>
-        <w:t>/{id:guid}</w:t>
+        <w:t>PUT api/goods/{id:guid}</w:t>
       </w:r>
     </w:p>
     <w:p>
@@ -2491,16 +2444,7 @@
           <w:szCs w:val="28"/>
           <w:lang w:val="en-US"/>
         </w:rPr>
-        <w:t>?pageNumber=[int]&amp;pageSize=[int]</w:t>
-      </w:r>
-      <w:r>
-        <w:rPr>
-          <w:rFonts w:ascii="Times New Roman" w:hAnsi="Times New Roman" w:cs="Times New Roman"/>
-          <w:sz w:val="28"/>
-          <w:szCs w:val="28"/>
-          <w:lang w:val="en-US"/>
-        </w:rPr>
-        <w:t>&amp;userId=[guid]</w:t>
+        <w:t>?pageNumber=[int]&amp;pageSize=[int]&amp;userId=[guid]</w:t>
       </w:r>
     </w:p>
     <w:p>
@@ -2674,16 +2618,7 @@
           <w:szCs w:val="28"/>
           <w:lang w:val="uk-UA"/>
         </w:rPr>
-        <w:t xml:space="preserve">Отримує </w:t>
-      </w:r>
-      <w:r>
-        <w:rPr>
-          <w:rFonts w:ascii="Times New Roman" w:hAnsi="Times New Roman" w:cs="Times New Roman"/>
-          <w:sz w:val="28"/>
-          <w:szCs w:val="28"/>
-          <w:lang w:val="uk-UA"/>
-        </w:rPr>
-        <w:t>покупку за ідентифікатором</w:t>
+        <w:t>Отримує покупку за ідентифікатором</w:t>
       </w:r>
     </w:p>
     <w:p>
@@ -2869,16 +2804,7 @@
           <w:szCs w:val="28"/>
           <w:lang w:val="en-US"/>
         </w:rPr>
-        <w:t>?pageNumber=[int]&amp;pageSize=[int]&amp;userId=[guid]</w:t>
-      </w:r>
-      <w:r>
-        <w:rPr>
-          <w:rFonts w:ascii="Times New Roman" w:hAnsi="Times New Roman" w:cs="Times New Roman"/>
-          <w:sz w:val="28"/>
-          <w:szCs w:val="28"/>
-          <w:lang w:val="en-US"/>
-        </w:rPr>
-        <w:t>&amp;activeOnly=[bool]</w:t>
+        <w:t>?pageNumber=[int]&amp;pageSize=[int]&amp;userId=[guid]&amp;activeOnly=[bool]</w:t>
       </w:r>
     </w:p>
     <w:p>
@@ -3034,16 +2960,7 @@
           <w:szCs w:val="28"/>
           <w:lang w:val="en-US"/>
         </w:rPr>
-        <w:t>GET api/</w:t>
-      </w:r>
-      <w:r>
-        <w:rPr>
-          <w:rFonts w:ascii="Times New Roman" w:hAnsi="Times New Roman" w:cs="Times New Roman"/>
-          <w:sz w:val="28"/>
-          <w:szCs w:val="28"/>
-          <w:lang w:val="en-US"/>
-        </w:rPr>
-        <w:t>requests</w:t>
+        <w:t>GET api/requests</w:t>
       </w:r>
       <w:r>
         <w:rPr>
@@ -3085,25 +3002,7 @@
           <w:szCs w:val="28"/>
           <w:lang w:val="uk-UA"/>
         </w:rPr>
-        <w:t xml:space="preserve">Повертає значення </w:t>
-      </w:r>
-      <w:r>
-        <w:rPr>
-          <w:rFonts w:ascii="Times New Roman" w:hAnsi="Times New Roman" w:cs="Times New Roman"/>
-          <w:sz w:val="28"/>
-          <w:szCs w:val="28"/>
-          <w:lang w:val="uk-UA"/>
-        </w:rPr>
-        <w:t>запиту</w:t>
-      </w:r>
-      <w:r>
-        <w:rPr>
-          <w:rFonts w:ascii="Times New Roman" w:hAnsi="Times New Roman" w:cs="Times New Roman"/>
-          <w:sz w:val="28"/>
-          <w:szCs w:val="28"/>
-          <w:lang w:val="uk-UA"/>
-        </w:rPr>
-        <w:t xml:space="preserve"> за ідентифікатором</w:t>
+        <w:t>Повертає значення запиту за ідентифікатором</w:t>
       </w:r>
     </w:p>
     <w:p>
@@ -3235,16 +3134,7 @@
           <w:szCs w:val="28"/>
           <w:lang w:val="uk-UA"/>
         </w:rPr>
-        <w:t xml:space="preserve">Створює </w:t>
-      </w:r>
-      <w:r>
-        <w:rPr>
-          <w:rFonts w:ascii="Times New Roman" w:hAnsi="Times New Roman" w:cs="Times New Roman"/>
-          <w:sz w:val="28"/>
-          <w:szCs w:val="28"/>
-          <w:lang w:val="uk-UA"/>
-        </w:rPr>
-        <w:t>запит</w:t>
+        <w:t>Створює запит</w:t>
       </w:r>
     </w:p>
     <w:p>
@@ -3268,25 +3158,7 @@
           <w:szCs w:val="28"/>
           <w:lang w:val="en-US"/>
         </w:rPr>
-        <w:t>PUT api/</w:t>
-      </w:r>
-      <w:r>
-        <w:rPr>
-          <w:rFonts w:ascii="Times New Roman" w:hAnsi="Times New Roman" w:cs="Times New Roman"/>
-          <w:sz w:val="28"/>
-          <w:szCs w:val="28"/>
-          <w:lang w:val="en-US"/>
-        </w:rPr>
-        <w:t>requests</w:t>
-      </w:r>
-      <w:r>
-        <w:rPr>
-          <w:rFonts w:ascii="Times New Roman" w:hAnsi="Times New Roman" w:cs="Times New Roman"/>
-          <w:sz w:val="28"/>
-          <w:szCs w:val="28"/>
-          <w:lang w:val="en-US"/>
-        </w:rPr>
-        <w:t>/{id:guid}</w:t>
+        <w:t>PUT api/requests/{id:guid}</w:t>
       </w:r>
     </w:p>
     <w:p>
@@ -3334,16 +3206,7 @@
           <w:szCs w:val="28"/>
           <w:lang w:val="en-US"/>
         </w:rPr>
-        <w:t>GET api/usersummary</w:t>
-      </w:r>
-      <w:r>
-        <w:rPr>
-          <w:rFonts w:ascii="Times New Roman" w:hAnsi="Times New Roman" w:cs="Times New Roman"/>
-          <w:sz w:val="28"/>
-          <w:szCs w:val="28"/>
-          <w:lang w:val="en-US"/>
-        </w:rPr>
-        <w:t>?pageNumber=[int]&amp;pageSize=[int]</w:t>
+        <w:t>GET api/usersummary?pageNumber=[int]&amp;pageSize=[int]</w:t>
       </w:r>
     </w:p>
     <w:p>
@@ -3442,16 +3305,7 @@
           <w:szCs w:val="28"/>
           <w:lang w:val="en-US"/>
         </w:rPr>
-        <w:t>GET</w:t>
-      </w:r>
-      <w:r>
-        <w:rPr>
-          <w:rFonts w:ascii="Times New Roman" w:hAnsi="Times New Roman" w:cs="Times New Roman"/>
-          <w:sz w:val="28"/>
-          <w:szCs w:val="28"/>
-          <w:lang w:val="en-US"/>
-        </w:rPr>
-        <w:t xml:space="preserve"> api/usersummary/{id:guid}</w:t>
+        <w:t>GET api/usersummary/{id:guid}</w:t>
       </w:r>
     </w:p>
     <w:p>
@@ -3526,16 +3380,7 @@
           <w:szCs w:val="28"/>
           <w:lang w:val="en-US"/>
         </w:rPr>
-        <w:t xml:space="preserve">PUT </w:t>
-      </w:r>
-      <w:r>
-        <w:rPr>
-          <w:rFonts w:ascii="Times New Roman" w:hAnsi="Times New Roman" w:cs="Times New Roman"/>
-          <w:sz w:val="28"/>
-          <w:szCs w:val="28"/>
-          <w:lang w:val="en-US"/>
-        </w:rPr>
-        <w:t>api/usersummary/{id:guid}</w:t>
+        <w:t>PUT api/usersummary/{id:guid}</w:t>
       </w:r>
     </w:p>
     <w:p>

</xml_diff>

<commit_message>
Fixed mistake in report of lab3, added report lab4
</commit_message>
<xml_diff>
--- a/Lab3/Report_Lab3.docx
+++ b/Lab3/Report_Lab3.docx
@@ -1655,16 +1655,7 @@
           <w:sz w:val="28"/>
           <w:szCs w:val="28"/>
         </w:rPr>
-        <w:t>відображатиме структуру бази даних веб-AP</w:t>
-      </w:r>
-      <w:bookmarkStart w:id="2" w:name="_GoBack"/>
-      <w:bookmarkEnd w:id="2"/>
-      <w:r>
-        <w:rPr>
-          <w:sz w:val="28"/>
-          <w:szCs w:val="28"/>
-        </w:rPr>
-        <w:t>I.</w:t>
+        <w:t>відображатиме структуру бази даних веб-API.</w:t>
       </w:r>
     </w:p>
     <w:p>
@@ -3206,7 +3197,7 @@
           <w:szCs w:val="28"/>
           <w:lang w:val="en-US"/>
         </w:rPr>
-        <w:t>GET api/usersummary?pageNumber=[int]&amp;pageSize=[int]</w:t>
+        <w:t>GET api/usersummary/{id:guid}</w:t>
       </w:r>
     </w:p>
     <w:p>
@@ -3230,8 +3221,61 @@
           <w:szCs w:val="28"/>
           <w:lang w:val="uk-UA"/>
         </w:rPr>
-        <w:t xml:space="preserve">Отримує всю інформацію про користувачів </w:t>
-      </w:r>
+        <w:t>Отримує</w:t>
+      </w:r>
+      <w:r>
+        <w:rPr>
+          <w:rFonts w:ascii="Times New Roman" w:hAnsi="Times New Roman" w:cs="Times New Roman"/>
+          <w:sz w:val="28"/>
+          <w:szCs w:val="28"/>
+          <w:lang w:val="en-US"/>
+        </w:rPr>
+        <w:t xml:space="preserve"> </w:t>
+      </w:r>
+      <w:r>
+        <w:rPr>
+          <w:rFonts w:ascii="Times New Roman" w:hAnsi="Times New Roman" w:cs="Times New Roman"/>
+          <w:sz w:val="28"/>
+          <w:szCs w:val="28"/>
+          <w:lang w:val="uk-UA"/>
+        </w:rPr>
+        <w:t>інформацію про користувача</w:t>
+      </w:r>
+      <w:r>
+        <w:rPr>
+          <w:rFonts w:ascii="Times New Roman" w:hAnsi="Times New Roman" w:cs="Times New Roman"/>
+          <w:sz w:val="28"/>
+          <w:szCs w:val="28"/>
+          <w:lang w:val="en-US"/>
+        </w:rPr>
+        <w:t xml:space="preserve"> за ідентифікатором</w:t>
+      </w:r>
+    </w:p>
+    <w:p>
+      <w:pPr>
+        <w:pStyle w:val="ListParagraph"/>
+        <w:numPr>
+          <w:ilvl w:val="0"/>
+          <w:numId w:val="41"/>
+        </w:numPr>
+        <w:rPr>
+          <w:rFonts w:ascii="Times New Roman" w:hAnsi="Times New Roman" w:cs="Times New Roman"/>
+          <w:sz w:val="28"/>
+          <w:szCs w:val="28"/>
+          <w:lang w:val="en-US"/>
+        </w:rPr>
+      </w:pPr>
+      <w:r>
+        <w:rPr>
+          <w:rFonts w:ascii="Times New Roman" w:hAnsi="Times New Roman" w:cs="Times New Roman"/>
+          <w:sz w:val="28"/>
+          <w:szCs w:val="28"/>
+          <w:lang w:val="en-US"/>
+        </w:rPr>
+        <w:t>PUT api/usersummary/{id:guid}</w:t>
+      </w:r>
+      <w:bookmarkStart w:id="2" w:name="_GoBack"/>
+      <w:bookmarkEnd w:id="2"/>
     </w:p>
     <w:p>
       <w:pPr>
@@ -3252,159 +3296,30 @@
           <w:rFonts w:ascii="Times New Roman" w:hAnsi="Times New Roman" w:cs="Times New Roman"/>
           <w:sz w:val="28"/>
           <w:szCs w:val="28"/>
-          <w:lang w:val="en-US"/>
-        </w:rPr>
-        <w:t xml:space="preserve">pageNumber </w:t>
-      </w:r>
-      <w:r>
-        <w:rPr>
-          <w:rFonts w:ascii="Times New Roman" w:hAnsi="Times New Roman" w:cs="Times New Roman"/>
-          <w:sz w:val="28"/>
-          <w:szCs w:val="28"/>
-          <w:lang w:val="uk-UA"/>
-        </w:rPr>
-        <w:t xml:space="preserve">та </w:t>
-      </w:r>
-      <w:r>
-        <w:rPr>
-          <w:rFonts w:ascii="Times New Roman" w:hAnsi="Times New Roman" w:cs="Times New Roman"/>
-          <w:sz w:val="28"/>
-          <w:szCs w:val="28"/>
-          <w:lang w:val="en-US"/>
-        </w:rPr>
-        <w:t xml:space="preserve">pageSize </w:t>
-      </w:r>
-      <w:r>
-        <w:rPr>
-          <w:rFonts w:ascii="Times New Roman" w:hAnsi="Times New Roman" w:cs="Times New Roman"/>
-          <w:sz w:val="28"/>
-          <w:szCs w:val="28"/>
-          <w:lang w:val="uk-UA"/>
-        </w:rPr>
-        <w:t xml:space="preserve">задаватимуть пагінацію </w:t>
-      </w:r>
-    </w:p>
-    <w:p>
-      <w:pPr>
-        <w:pStyle w:val="ListParagraph"/>
-        <w:numPr>
-          <w:ilvl w:val="0"/>
-          <w:numId w:val="41"/>
-        </w:numPr>
-        <w:rPr>
-          <w:rFonts w:ascii="Times New Roman" w:hAnsi="Times New Roman" w:cs="Times New Roman"/>
-          <w:sz w:val="28"/>
-          <w:szCs w:val="28"/>
-          <w:lang w:val="en-US"/>
-        </w:rPr>
-      </w:pPr>
-      <w:r>
-        <w:rPr>
-          <w:rFonts w:ascii="Times New Roman" w:hAnsi="Times New Roman" w:cs="Times New Roman"/>
-          <w:sz w:val="28"/>
-          <w:szCs w:val="28"/>
-          <w:lang w:val="en-US"/>
-        </w:rPr>
-        <w:t>GET api/usersummary/{id:guid}</w:t>
-      </w:r>
-    </w:p>
-    <w:p>
-      <w:pPr>
-        <w:pStyle w:val="ListParagraph"/>
-        <w:numPr>
-          <w:ilvl w:val="0"/>
-          <w:numId w:val="43"/>
-        </w:numPr>
-        <w:rPr>
-          <w:rFonts w:ascii="Times New Roman" w:hAnsi="Times New Roman" w:cs="Times New Roman"/>
-          <w:sz w:val="28"/>
-          <w:szCs w:val="28"/>
-          <w:lang w:val="en-US"/>
-        </w:rPr>
-      </w:pPr>
-      <w:r>
-        <w:rPr>
-          <w:rFonts w:ascii="Times New Roman" w:hAnsi="Times New Roman" w:cs="Times New Roman"/>
-          <w:sz w:val="28"/>
-          <w:szCs w:val="28"/>
-          <w:lang w:val="uk-UA"/>
-        </w:rPr>
-        <w:t>Отримує</w:t>
-      </w:r>
-      <w:r>
-        <w:rPr>
-          <w:rFonts w:ascii="Times New Roman" w:hAnsi="Times New Roman" w:cs="Times New Roman"/>
-          <w:sz w:val="28"/>
-          <w:szCs w:val="28"/>
-          <w:lang w:val="en-US"/>
-        </w:rPr>
-        <w:t xml:space="preserve"> </w:t>
-      </w:r>
-      <w:r>
-        <w:rPr>
-          <w:rFonts w:ascii="Times New Roman" w:hAnsi="Times New Roman" w:cs="Times New Roman"/>
-          <w:sz w:val="28"/>
-          <w:szCs w:val="28"/>
-          <w:lang w:val="uk-UA"/>
-        </w:rPr>
-        <w:t>інформацію про користувача</w:t>
-      </w:r>
-      <w:r>
-        <w:rPr>
-          <w:rFonts w:ascii="Times New Roman" w:hAnsi="Times New Roman" w:cs="Times New Roman"/>
-          <w:sz w:val="28"/>
-          <w:szCs w:val="28"/>
-          <w:lang w:val="en-US"/>
-        </w:rPr>
-        <w:t xml:space="preserve"> за ідентифікатором</w:t>
-      </w:r>
-    </w:p>
-    <w:p>
-      <w:pPr>
-        <w:pStyle w:val="ListParagraph"/>
-        <w:numPr>
-          <w:ilvl w:val="0"/>
-          <w:numId w:val="41"/>
-        </w:numPr>
-        <w:rPr>
-          <w:rFonts w:ascii="Times New Roman" w:hAnsi="Times New Roman" w:cs="Times New Roman"/>
-          <w:sz w:val="28"/>
-          <w:szCs w:val="28"/>
-          <w:lang w:val="en-US"/>
-        </w:rPr>
-      </w:pPr>
-      <w:r>
-        <w:rPr>
-          <w:rFonts w:ascii="Times New Roman" w:hAnsi="Times New Roman" w:cs="Times New Roman"/>
-          <w:sz w:val="28"/>
-          <w:szCs w:val="28"/>
-          <w:lang w:val="en-US"/>
-        </w:rPr>
-        <w:t>PUT api/usersummary/{id:guid}</w:t>
-      </w:r>
-    </w:p>
-    <w:p>
-      <w:pPr>
-        <w:pStyle w:val="ListParagraph"/>
-        <w:numPr>
-          <w:ilvl w:val="0"/>
-          <w:numId w:val="43"/>
-        </w:numPr>
-        <w:rPr>
-          <w:rFonts w:ascii="Times New Roman" w:hAnsi="Times New Roman" w:cs="Times New Roman"/>
-          <w:sz w:val="28"/>
-          <w:szCs w:val="28"/>
-          <w:lang w:val="en-US"/>
-        </w:rPr>
-      </w:pPr>
-      <w:r>
-        <w:rPr>
-          <w:rFonts w:ascii="Times New Roman" w:hAnsi="Times New Roman" w:cs="Times New Roman"/>
-          <w:sz w:val="28"/>
-          <w:szCs w:val="28"/>
           <w:lang w:val="uk-UA"/>
         </w:rPr>
         <w:t>Оновлює інформацію про користувача за ідентифікатором</w:t>
+      </w:r>
+    </w:p>
+    <w:p>
+      <w:pPr>
+        <w:rPr>
+          <w:rFonts w:ascii="Times New Roman" w:hAnsi="Times New Roman" w:cs="Times New Roman"/>
+          <w:b/>
+          <w:sz w:val="28"/>
+          <w:szCs w:val="28"/>
+          <w:lang w:val="uk-UA"/>
+        </w:rPr>
+      </w:pPr>
+      <w:r>
+        <w:rPr>
+          <w:rFonts w:ascii="Times New Roman" w:hAnsi="Times New Roman" w:cs="Times New Roman"/>
+          <w:b/>
+          <w:sz w:val="28"/>
+          <w:szCs w:val="28"/>
+          <w:lang w:val="uk-UA"/>
+        </w:rPr>
+        <w:br w:type="page"/>
       </w:r>
     </w:p>
     <w:p>

</xml_diff>

<commit_message>
Add work for PR
</commit_message>
<xml_diff>
--- a/Lab3/Report_Lab3.docx
+++ b/Lab3/Report_Lab3.docx
@@ -1458,7 +1458,25 @@
           <w:szCs w:val="28"/>
           <w:lang w:val="uk-UA"/>
         </w:rPr>
-        <w:t>Тоді розширюємо відповідні компоненти до їхнії складових класів</w:t>
+        <w:t>Тоді розширюєм</w:t>
+      </w:r>
+      <w:r>
+        <w:rPr>
+          <w:rFonts w:ascii="Times New Roman" w:hAnsi="Times New Roman" w:cs="Times New Roman"/>
+          <w:sz w:val="28"/>
+          <w:szCs w:val="28"/>
+          <w:lang w:val="uk-UA"/>
+        </w:rPr>
+        <w:t>о відповідні компоненти до їхніх</w:t>
+      </w:r>
+      <w:r>
+        <w:rPr>
+          <w:rFonts w:ascii="Times New Roman" w:hAnsi="Times New Roman" w:cs="Times New Roman"/>
+          <w:sz w:val="28"/>
+          <w:szCs w:val="28"/>
+          <w:lang w:val="uk-UA"/>
+        </w:rPr>
+        <w:t xml:space="preserve"> складових класів</w:t>
       </w:r>
       <w:r>
         <w:rPr>
@@ -1489,10 +1507,10 @@
         </w:rPr>
         <w:lastRenderedPageBreak/>
         <w:drawing>
-          <wp:inline distT="0" distB="0" distL="0" distR="0" wp14:anchorId="30EE0727" wp14:editId="08AD8B5A">
-            <wp:extent cx="5753100" cy="3627120"/>
-            <wp:effectExtent l="0" t="0" r="0" b="0"/>
-            <wp:docPr id="7" name="Picture 7" descr="C:\Users\Artem\Downloads\DotNet 3_1 Lab 3 c4v2-C4 Class pt1.drawio.png"/>
+          <wp:inline distT="0" distB="0" distL="0" distR="0" wp14:anchorId="0D80E55A" wp14:editId="3E3660EE">
+            <wp:extent cx="5753100" cy="3648075"/>
+            <wp:effectExtent l="0" t="0" r="0" b="9525"/>
+            <wp:docPr id="2" name="Picture 2" descr="C:\Users\User\Downloads\DotNet 3_1 Lab 3 c4v2-C4 Class pt1.drawio.png"/>
             <wp:cNvGraphicFramePr>
               <a:graphicFrameLocks xmlns:a="http://schemas.openxmlformats.org/drawingml/2006/main" noChangeAspect="1"/>
             </wp:cNvGraphicFramePr>
@@ -1500,13 +1518,13 @@
               <a:graphicData uri="http://schemas.openxmlformats.org/drawingml/2006/picture">
                 <pic:pic xmlns:pic="http://schemas.openxmlformats.org/drawingml/2006/picture">
                   <pic:nvPicPr>
-                    <pic:cNvPr id="0" name="Picture 4" descr="C:\Users\Artem\Downloads\DotNet 3_1 Lab 3 c4v2-C4 Class pt1.drawio.png"/>
+                    <pic:cNvPr id="0" name="Picture 1" descr="C:\Users\User\Downloads\DotNet 3_1 Lab 3 c4v2-C4 Class pt1.drawio.png"/>
                     <pic:cNvPicPr>
                       <a:picLocks noChangeAspect="1" noChangeArrowheads="1"/>
                     </pic:cNvPicPr>
                   </pic:nvPicPr>
                   <pic:blipFill>
-                    <a:blip r:embed="rId11">
+                    <a:blip r:embed="rId11" cstate="print">
                       <a:extLst>
                         <a:ext uri="{28A0092B-C50C-407E-A947-70E740481C1C}">
                           <a14:useLocalDpi xmlns:a14="http://schemas.microsoft.com/office/drawing/2010/main" val="0"/>
@@ -1521,7 +1539,7 @@
                   <pic:spPr bwMode="auto">
                     <a:xfrm>
                       <a:off x="0" y="0"/>
-                      <a:ext cx="5753100" cy="3627120"/>
+                      <a:ext cx="5753100" cy="3648075"/>
                     </a:xfrm>
                     <a:prstGeom prst="rect">
                       <a:avLst/>
@@ -1557,10 +1575,10 @@
         </w:rPr>
         <w:lastRenderedPageBreak/>
         <w:drawing>
-          <wp:inline distT="0" distB="0" distL="0" distR="0" wp14:anchorId="330A83AA" wp14:editId="7A812F44">
-            <wp:extent cx="5760720" cy="7772400"/>
+          <wp:inline distT="0" distB="0" distL="0" distR="0" wp14:anchorId="6656F45C" wp14:editId="49825567">
+            <wp:extent cx="5753100" cy="6534150"/>
             <wp:effectExtent l="0" t="0" r="0" b="0"/>
-            <wp:docPr id="8" name="Picture 8" descr="C:\Users\Artem\Downloads\DotNet 3_1 Lab 3 c4v2-C4 Class pt2.drawio.png"/>
+            <wp:docPr id="9" name="Picture 9" descr="C:\Users\User\Downloads\DotNet 3_1 Lab 3 c4v2-C4 Class pt2.drawio (1).png"/>
             <wp:cNvGraphicFramePr>
               <a:graphicFrameLocks xmlns:a="http://schemas.openxmlformats.org/drawingml/2006/main" noChangeAspect="1"/>
             </wp:cNvGraphicFramePr>
@@ -1568,7 +1586,7 @@
               <a:graphicData uri="http://schemas.openxmlformats.org/drawingml/2006/picture">
                 <pic:pic xmlns:pic="http://schemas.openxmlformats.org/drawingml/2006/picture">
                   <pic:nvPicPr>
-                    <pic:cNvPr id="0" name="Picture 5" descr="C:\Users\Artem\Downloads\DotNet 3_1 Lab 3 c4v2-C4 Class pt2.drawio.png"/>
+                    <pic:cNvPr id="0" name="Picture 3" descr="C:\Users\User\Downloads\DotNet 3_1 Lab 3 c4v2-C4 Class pt2.drawio (1).png"/>
                     <pic:cNvPicPr>
                       <a:picLocks noChangeAspect="1" noChangeArrowheads="1"/>
                     </pic:cNvPicPr>
@@ -1589,7 +1607,7 @@
                   <pic:spPr bwMode="auto">
                     <a:xfrm>
                       <a:off x="0" y="0"/>
-                      <a:ext cx="5760720" cy="7772400"/>
+                      <a:ext cx="5753100" cy="6534150"/>
                     </a:xfrm>
                     <a:prstGeom prst="rect">
                       <a:avLst/>
@@ -1798,18 +1816,7 @@
           <w:szCs w:val="28"/>
           <w:lang w:val="uk-UA"/>
         </w:rPr>
-        <w:t xml:space="preserve"> й б</w:t>
-      </w:r>
-      <w:bookmarkStart w:id="2" w:name="_GoBack"/>
-      <w:bookmarkEnd w:id="2"/>
-      <w:r>
-        <w:rPr>
-          <w:rFonts w:ascii="Times New Roman" w:hAnsi="Times New Roman" w:cs="Times New Roman"/>
-          <w:sz w:val="28"/>
-          <w:szCs w:val="28"/>
-          <w:lang w:val="uk-UA"/>
-        </w:rPr>
-        <w:t>удуть пов’язані з авторизацією та автентифікацією користувачів</w:t>
+        <w:t xml:space="preserve"> й будуть пов’язані з авторизацією та автентифікацією користувачів</w:t>
       </w:r>
       <w:r>
         <w:rPr>
@@ -2154,16 +2161,7 @@
           <w:szCs w:val="28"/>
           <w:lang w:val="en-US"/>
         </w:rPr>
-        <w:t xml:space="preserve">GET </w:t>
-      </w:r>
-      <w:r>
-        <w:rPr>
-          <w:rFonts w:ascii="Times New Roman" w:hAnsi="Times New Roman" w:cs="Times New Roman"/>
-          <w:sz w:val="28"/>
-          <w:szCs w:val="28"/>
-          <w:lang w:val="en-US"/>
-        </w:rPr>
-        <w:t>api/goods</w:t>
+        <w:t>GET api/goods</w:t>
       </w:r>
       <w:r>
         <w:rPr>
@@ -2229,16 +2227,7 @@
           <w:szCs w:val="28"/>
           <w:lang w:val="en-US"/>
         </w:rPr>
-        <w:t>DELETE</w:t>
-      </w:r>
-      <w:r>
-        <w:rPr>
-          <w:rFonts w:ascii="Times New Roman" w:hAnsi="Times New Roman" w:cs="Times New Roman"/>
-          <w:sz w:val="28"/>
-          <w:szCs w:val="28"/>
-          <w:lang w:val="en-US"/>
-        </w:rPr>
-        <w:t xml:space="preserve"> api/goods</w:t>
+        <w:t>DELETE api/goods</w:t>
       </w:r>
       <w:r>
         <w:rPr>
@@ -2298,25 +2287,7 @@
           <w:szCs w:val="28"/>
           <w:lang w:val="uk-UA"/>
         </w:rPr>
-        <w:t>товар</w:t>
-      </w:r>
-      <w:r>
-        <w:rPr>
-          <w:rFonts w:ascii="Times New Roman" w:hAnsi="Times New Roman" w:cs="Times New Roman"/>
-          <w:sz w:val="28"/>
-          <w:szCs w:val="28"/>
-          <w:lang w:val="uk-UA"/>
-        </w:rPr>
-        <w:t>у</w:t>
-      </w:r>
-      <w:r>
-        <w:rPr>
-          <w:rFonts w:ascii="Times New Roman" w:hAnsi="Times New Roman" w:cs="Times New Roman"/>
-          <w:sz w:val="28"/>
-          <w:szCs w:val="28"/>
-          <w:lang w:val="uk-UA"/>
-        </w:rPr>
-        <w:t xml:space="preserve"> за ідентифікатором</w:t>
+        <w:t>товару за ідентифікатором</w:t>
       </w:r>
     </w:p>
     <w:p>
@@ -2341,16 +2312,7 @@
           <w:lang w:val="en-US"/>
         </w:rPr>
         <w:lastRenderedPageBreak/>
-        <w:t xml:space="preserve">POST </w:t>
-      </w:r>
-      <w:r>
-        <w:rPr>
-          <w:rFonts w:ascii="Times New Roman" w:hAnsi="Times New Roman" w:cs="Times New Roman"/>
-          <w:sz w:val="28"/>
-          <w:szCs w:val="28"/>
-          <w:lang w:val="en-US"/>
-        </w:rPr>
-        <w:t>api/goods</w:t>
+        <w:t>POST api/goods</w:t>
       </w:r>
     </w:p>
     <w:p>
@@ -2398,25 +2360,7 @@
           <w:szCs w:val="28"/>
           <w:lang w:val="en-US"/>
         </w:rPr>
-        <w:t>PUT</w:t>
-      </w:r>
-      <w:r>
-        <w:rPr>
-          <w:rFonts w:ascii="Times New Roman" w:hAnsi="Times New Roman" w:cs="Times New Roman"/>
-          <w:sz w:val="28"/>
-          <w:szCs w:val="28"/>
-          <w:lang w:val="en-US"/>
-        </w:rPr>
-        <w:t xml:space="preserve"> api/goods</w:t>
-      </w:r>
-      <w:r>
-        <w:rPr>
-          <w:rFonts w:ascii="Times New Roman" w:hAnsi="Times New Roman" w:cs="Times New Roman"/>
-          <w:sz w:val="28"/>
-          <w:szCs w:val="28"/>
-          <w:lang w:val="en-US"/>
-        </w:rPr>
-        <w:t>/{id:guid}</w:t>
+        <w:t>PUT api/goods/{id:guid}</w:t>
       </w:r>
     </w:p>
     <w:p>
@@ -2491,16 +2435,7 @@
           <w:szCs w:val="28"/>
           <w:lang w:val="en-US"/>
         </w:rPr>
-        <w:t>?pageNumber=[int]&amp;pageSize=[int]</w:t>
-      </w:r>
-      <w:r>
-        <w:rPr>
-          <w:rFonts w:ascii="Times New Roman" w:hAnsi="Times New Roman" w:cs="Times New Roman"/>
-          <w:sz w:val="28"/>
-          <w:szCs w:val="28"/>
-          <w:lang w:val="en-US"/>
-        </w:rPr>
-        <w:t>&amp;userId=[guid]</w:t>
+        <w:t>?pageNumber=[int]&amp;pageSize=[int]&amp;userId=[guid]</w:t>
       </w:r>
     </w:p>
     <w:p>
@@ -2674,16 +2609,7 @@
           <w:szCs w:val="28"/>
           <w:lang w:val="uk-UA"/>
         </w:rPr>
-        <w:t xml:space="preserve">Отримує </w:t>
-      </w:r>
-      <w:r>
-        <w:rPr>
-          <w:rFonts w:ascii="Times New Roman" w:hAnsi="Times New Roman" w:cs="Times New Roman"/>
-          <w:sz w:val="28"/>
-          <w:szCs w:val="28"/>
-          <w:lang w:val="uk-UA"/>
-        </w:rPr>
-        <w:t>покупку за ідентифікатором</w:t>
+        <w:t>Отримує покупку за ідентифікатором</w:t>
       </w:r>
     </w:p>
     <w:p>
@@ -2869,16 +2795,7 @@
           <w:szCs w:val="28"/>
           <w:lang w:val="en-US"/>
         </w:rPr>
-        <w:t>?pageNumber=[int]&amp;pageSize=[int]&amp;userId=[guid]</w:t>
-      </w:r>
-      <w:r>
-        <w:rPr>
-          <w:rFonts w:ascii="Times New Roman" w:hAnsi="Times New Roman" w:cs="Times New Roman"/>
-          <w:sz w:val="28"/>
-          <w:szCs w:val="28"/>
-          <w:lang w:val="en-US"/>
-        </w:rPr>
-        <w:t>&amp;activeOnly=[bool]</w:t>
+        <w:t>?pageNumber=[int]&amp;pageSize=[int]&amp;userId=[guid]&amp;activeOnly=[bool]</w:t>
       </w:r>
     </w:p>
     <w:p>
@@ -3034,16 +2951,7 @@
           <w:szCs w:val="28"/>
           <w:lang w:val="en-US"/>
         </w:rPr>
-        <w:t>GET api/</w:t>
-      </w:r>
-      <w:r>
-        <w:rPr>
-          <w:rFonts w:ascii="Times New Roman" w:hAnsi="Times New Roman" w:cs="Times New Roman"/>
-          <w:sz w:val="28"/>
-          <w:szCs w:val="28"/>
-          <w:lang w:val="en-US"/>
-        </w:rPr>
-        <w:t>requests</w:t>
+        <w:t>GET api/requests</w:t>
       </w:r>
       <w:r>
         <w:rPr>
@@ -3085,25 +2993,7 @@
           <w:szCs w:val="28"/>
           <w:lang w:val="uk-UA"/>
         </w:rPr>
-        <w:t xml:space="preserve">Повертає значення </w:t>
-      </w:r>
-      <w:r>
-        <w:rPr>
-          <w:rFonts w:ascii="Times New Roman" w:hAnsi="Times New Roman" w:cs="Times New Roman"/>
-          <w:sz w:val="28"/>
-          <w:szCs w:val="28"/>
-          <w:lang w:val="uk-UA"/>
-        </w:rPr>
-        <w:t>запиту</w:t>
-      </w:r>
-      <w:r>
-        <w:rPr>
-          <w:rFonts w:ascii="Times New Roman" w:hAnsi="Times New Roman" w:cs="Times New Roman"/>
-          <w:sz w:val="28"/>
-          <w:szCs w:val="28"/>
-          <w:lang w:val="uk-UA"/>
-        </w:rPr>
-        <w:t xml:space="preserve"> за ідентифікатором</w:t>
+        <w:t>Повертає значення запиту за ідентифікатором</w:t>
       </w:r>
     </w:p>
     <w:p>
@@ -3235,16 +3125,7 @@
           <w:szCs w:val="28"/>
           <w:lang w:val="uk-UA"/>
         </w:rPr>
-        <w:t xml:space="preserve">Створює </w:t>
-      </w:r>
-      <w:r>
-        <w:rPr>
-          <w:rFonts w:ascii="Times New Roman" w:hAnsi="Times New Roman" w:cs="Times New Roman"/>
-          <w:sz w:val="28"/>
-          <w:szCs w:val="28"/>
-          <w:lang w:val="uk-UA"/>
-        </w:rPr>
-        <w:t>запит</w:t>
+        <w:t>Створює запит</w:t>
       </w:r>
     </w:p>
     <w:p>
@@ -3268,25 +3149,7 @@
           <w:szCs w:val="28"/>
           <w:lang w:val="en-US"/>
         </w:rPr>
-        <w:t>PUT api/</w:t>
-      </w:r>
-      <w:r>
-        <w:rPr>
-          <w:rFonts w:ascii="Times New Roman" w:hAnsi="Times New Roman" w:cs="Times New Roman"/>
-          <w:sz w:val="28"/>
-          <w:szCs w:val="28"/>
-          <w:lang w:val="en-US"/>
-        </w:rPr>
-        <w:t>requests</w:t>
-      </w:r>
-      <w:r>
-        <w:rPr>
-          <w:rFonts w:ascii="Times New Roman" w:hAnsi="Times New Roman" w:cs="Times New Roman"/>
-          <w:sz w:val="28"/>
-          <w:szCs w:val="28"/>
-          <w:lang w:val="en-US"/>
-        </w:rPr>
-        <w:t>/{id:guid}</w:t>
+        <w:t>PUT api/requests/{id:guid}</w:t>
       </w:r>
     </w:p>
     <w:p>
@@ -3334,16 +3197,7 @@
           <w:szCs w:val="28"/>
           <w:lang w:val="en-US"/>
         </w:rPr>
-        <w:t>GET api/usersummary</w:t>
-      </w:r>
-      <w:r>
-        <w:rPr>
-          <w:rFonts w:ascii="Times New Roman" w:hAnsi="Times New Roman" w:cs="Times New Roman"/>
-          <w:sz w:val="28"/>
-          <w:szCs w:val="28"/>
-          <w:lang w:val="en-US"/>
-        </w:rPr>
-        <w:t>?pageNumber=[int]&amp;pageSize=[int]</w:t>
+        <w:t>GET api/usersummary/{id:guid}</w:t>
       </w:r>
     </w:p>
     <w:p>
@@ -3367,8 +3221,61 @@
           <w:szCs w:val="28"/>
           <w:lang w:val="uk-UA"/>
         </w:rPr>
-        <w:t xml:space="preserve">Отримує всю інформацію про користувачів </w:t>
-      </w:r>
+        <w:t>Отримує</w:t>
+      </w:r>
+      <w:r>
+        <w:rPr>
+          <w:rFonts w:ascii="Times New Roman" w:hAnsi="Times New Roman" w:cs="Times New Roman"/>
+          <w:sz w:val="28"/>
+          <w:szCs w:val="28"/>
+          <w:lang w:val="en-US"/>
+        </w:rPr>
+        <w:t xml:space="preserve"> </w:t>
+      </w:r>
+      <w:r>
+        <w:rPr>
+          <w:rFonts w:ascii="Times New Roman" w:hAnsi="Times New Roman" w:cs="Times New Roman"/>
+          <w:sz w:val="28"/>
+          <w:szCs w:val="28"/>
+          <w:lang w:val="uk-UA"/>
+        </w:rPr>
+        <w:t>інформацію про користувача</w:t>
+      </w:r>
+      <w:r>
+        <w:rPr>
+          <w:rFonts w:ascii="Times New Roman" w:hAnsi="Times New Roman" w:cs="Times New Roman"/>
+          <w:sz w:val="28"/>
+          <w:szCs w:val="28"/>
+          <w:lang w:val="en-US"/>
+        </w:rPr>
+        <w:t xml:space="preserve"> за ідентифікатором</w:t>
+      </w:r>
+    </w:p>
+    <w:p>
+      <w:pPr>
+        <w:pStyle w:val="ListParagraph"/>
+        <w:numPr>
+          <w:ilvl w:val="0"/>
+          <w:numId w:val="41"/>
+        </w:numPr>
+        <w:rPr>
+          <w:rFonts w:ascii="Times New Roman" w:hAnsi="Times New Roman" w:cs="Times New Roman"/>
+          <w:sz w:val="28"/>
+          <w:szCs w:val="28"/>
+          <w:lang w:val="en-US"/>
+        </w:rPr>
+      </w:pPr>
+      <w:r>
+        <w:rPr>
+          <w:rFonts w:ascii="Times New Roman" w:hAnsi="Times New Roman" w:cs="Times New Roman"/>
+          <w:sz w:val="28"/>
+          <w:szCs w:val="28"/>
+          <w:lang w:val="en-US"/>
+        </w:rPr>
+        <w:t>PUT api/usersummary/{id:guid}</w:t>
+      </w:r>
+      <w:bookmarkStart w:id="2" w:name="_GoBack"/>
+      <w:bookmarkEnd w:id="2"/>
     </w:p>
     <w:p>
       <w:pPr>
@@ -3389,177 +3296,30 @@
           <w:rFonts w:ascii="Times New Roman" w:hAnsi="Times New Roman" w:cs="Times New Roman"/>
           <w:sz w:val="28"/>
           <w:szCs w:val="28"/>
-          <w:lang w:val="en-US"/>
-        </w:rPr>
-        <w:t xml:space="preserve">pageNumber </w:t>
-      </w:r>
-      <w:r>
-        <w:rPr>
-          <w:rFonts w:ascii="Times New Roman" w:hAnsi="Times New Roman" w:cs="Times New Roman"/>
-          <w:sz w:val="28"/>
-          <w:szCs w:val="28"/>
-          <w:lang w:val="uk-UA"/>
-        </w:rPr>
-        <w:t xml:space="preserve">та </w:t>
-      </w:r>
-      <w:r>
-        <w:rPr>
-          <w:rFonts w:ascii="Times New Roman" w:hAnsi="Times New Roman" w:cs="Times New Roman"/>
-          <w:sz w:val="28"/>
-          <w:szCs w:val="28"/>
-          <w:lang w:val="en-US"/>
-        </w:rPr>
-        <w:t xml:space="preserve">pageSize </w:t>
-      </w:r>
-      <w:r>
-        <w:rPr>
-          <w:rFonts w:ascii="Times New Roman" w:hAnsi="Times New Roman" w:cs="Times New Roman"/>
-          <w:sz w:val="28"/>
-          <w:szCs w:val="28"/>
-          <w:lang w:val="uk-UA"/>
-        </w:rPr>
-        <w:t xml:space="preserve">задаватимуть пагінацію </w:t>
-      </w:r>
-    </w:p>
-    <w:p>
-      <w:pPr>
-        <w:pStyle w:val="ListParagraph"/>
-        <w:numPr>
-          <w:ilvl w:val="0"/>
-          <w:numId w:val="41"/>
-        </w:numPr>
-        <w:rPr>
-          <w:rFonts w:ascii="Times New Roman" w:hAnsi="Times New Roman" w:cs="Times New Roman"/>
-          <w:sz w:val="28"/>
-          <w:szCs w:val="28"/>
-          <w:lang w:val="en-US"/>
-        </w:rPr>
-      </w:pPr>
-      <w:r>
-        <w:rPr>
-          <w:rFonts w:ascii="Times New Roman" w:hAnsi="Times New Roman" w:cs="Times New Roman"/>
-          <w:sz w:val="28"/>
-          <w:szCs w:val="28"/>
-          <w:lang w:val="en-US"/>
-        </w:rPr>
-        <w:t>GET</w:t>
-      </w:r>
-      <w:r>
-        <w:rPr>
-          <w:rFonts w:ascii="Times New Roman" w:hAnsi="Times New Roman" w:cs="Times New Roman"/>
-          <w:sz w:val="28"/>
-          <w:szCs w:val="28"/>
-          <w:lang w:val="en-US"/>
-        </w:rPr>
-        <w:t xml:space="preserve"> api/usersummary/{id:guid}</w:t>
-      </w:r>
-    </w:p>
-    <w:p>
-      <w:pPr>
-        <w:pStyle w:val="ListParagraph"/>
-        <w:numPr>
-          <w:ilvl w:val="0"/>
-          <w:numId w:val="43"/>
-        </w:numPr>
-        <w:rPr>
-          <w:rFonts w:ascii="Times New Roman" w:hAnsi="Times New Roman" w:cs="Times New Roman"/>
-          <w:sz w:val="28"/>
-          <w:szCs w:val="28"/>
-          <w:lang w:val="en-US"/>
-        </w:rPr>
-      </w:pPr>
-      <w:r>
-        <w:rPr>
-          <w:rFonts w:ascii="Times New Roman" w:hAnsi="Times New Roman" w:cs="Times New Roman"/>
-          <w:sz w:val="28"/>
-          <w:szCs w:val="28"/>
-          <w:lang w:val="uk-UA"/>
-        </w:rPr>
-        <w:t>Отримує</w:t>
-      </w:r>
-      <w:r>
-        <w:rPr>
-          <w:rFonts w:ascii="Times New Roman" w:hAnsi="Times New Roman" w:cs="Times New Roman"/>
-          <w:sz w:val="28"/>
-          <w:szCs w:val="28"/>
-          <w:lang w:val="en-US"/>
-        </w:rPr>
-        <w:t xml:space="preserve"> </w:t>
-      </w:r>
-      <w:r>
-        <w:rPr>
-          <w:rFonts w:ascii="Times New Roman" w:hAnsi="Times New Roman" w:cs="Times New Roman"/>
-          <w:sz w:val="28"/>
-          <w:szCs w:val="28"/>
-          <w:lang w:val="uk-UA"/>
-        </w:rPr>
-        <w:t>інформацію про користувача</w:t>
-      </w:r>
-      <w:r>
-        <w:rPr>
-          <w:rFonts w:ascii="Times New Roman" w:hAnsi="Times New Roman" w:cs="Times New Roman"/>
-          <w:sz w:val="28"/>
-          <w:szCs w:val="28"/>
-          <w:lang w:val="en-US"/>
-        </w:rPr>
-        <w:t xml:space="preserve"> за ідентифікатором</w:t>
-      </w:r>
-    </w:p>
-    <w:p>
-      <w:pPr>
-        <w:pStyle w:val="ListParagraph"/>
-        <w:numPr>
-          <w:ilvl w:val="0"/>
-          <w:numId w:val="41"/>
-        </w:numPr>
-        <w:rPr>
-          <w:rFonts w:ascii="Times New Roman" w:hAnsi="Times New Roman" w:cs="Times New Roman"/>
-          <w:sz w:val="28"/>
-          <w:szCs w:val="28"/>
-          <w:lang w:val="en-US"/>
-        </w:rPr>
-      </w:pPr>
-      <w:r>
-        <w:rPr>
-          <w:rFonts w:ascii="Times New Roman" w:hAnsi="Times New Roman" w:cs="Times New Roman"/>
-          <w:sz w:val="28"/>
-          <w:szCs w:val="28"/>
-          <w:lang w:val="en-US"/>
-        </w:rPr>
-        <w:t xml:space="preserve">PUT </w:t>
-      </w:r>
-      <w:r>
-        <w:rPr>
-          <w:rFonts w:ascii="Times New Roman" w:hAnsi="Times New Roman" w:cs="Times New Roman"/>
-          <w:sz w:val="28"/>
-          <w:szCs w:val="28"/>
-          <w:lang w:val="en-US"/>
-        </w:rPr>
-        <w:t>api/usersummary/{id:guid}</w:t>
-      </w:r>
-    </w:p>
-    <w:p>
-      <w:pPr>
-        <w:pStyle w:val="ListParagraph"/>
-        <w:numPr>
-          <w:ilvl w:val="0"/>
-          <w:numId w:val="43"/>
-        </w:numPr>
-        <w:rPr>
-          <w:rFonts w:ascii="Times New Roman" w:hAnsi="Times New Roman" w:cs="Times New Roman"/>
-          <w:sz w:val="28"/>
-          <w:szCs w:val="28"/>
-          <w:lang w:val="en-US"/>
-        </w:rPr>
-      </w:pPr>
-      <w:r>
-        <w:rPr>
-          <w:rFonts w:ascii="Times New Roman" w:hAnsi="Times New Roman" w:cs="Times New Roman"/>
-          <w:sz w:val="28"/>
-          <w:szCs w:val="28"/>
           <w:lang w:val="uk-UA"/>
         </w:rPr>
         <w:t>Оновлює інформацію про користувача за ідентифікатором</w:t>
+      </w:r>
+    </w:p>
+    <w:p>
+      <w:pPr>
+        <w:rPr>
+          <w:rFonts w:ascii="Times New Roman" w:hAnsi="Times New Roman" w:cs="Times New Roman"/>
+          <w:b/>
+          <w:sz w:val="28"/>
+          <w:szCs w:val="28"/>
+          <w:lang w:val="uk-UA"/>
+        </w:rPr>
+      </w:pPr>
+      <w:r>
+        <w:rPr>
+          <w:rFonts w:ascii="Times New Roman" w:hAnsi="Times New Roman" w:cs="Times New Roman"/>
+          <w:b/>
+          <w:sz w:val="28"/>
+          <w:szCs w:val="28"/>
+          <w:lang w:val="uk-UA"/>
+        </w:rPr>
+        <w:br w:type="page"/>
       </w:r>
     </w:p>
     <w:p>

</xml_diff>